<commit_message>
Corrected date of CCSC
</commit_message>
<xml_diff>
--- a/docs/materials/05-OperatingSystemsAbstractions/OSA4-A-LogicalMemory.docx
+++ b/docs/materials/05-OperatingSystemsAbstractions/OSA4-A-LogicalMemory.docx
@@ -695,6 +695,7 @@
           <w:bottom w:val="thinThickThinSmallGap" w:sz="24" w:space="4" w:color="0070C0"/>
           <w:right w:val="thinThickThinSmallGap" w:sz="24" w:space="4" w:color="0070C0"/>
         </w:pBdr>
+        <w:ind w:left="360"/>
         <w:rPr>
           <w:rFonts w:cstheme="minorHAnsi"/>
         </w:rPr>
@@ -1151,13 +1152,6 @@
           <w:bottom w:val="thinThickThinSmallGap" w:sz="24" w:space="4" w:color="0070C0"/>
           <w:right w:val="thinThickThinSmallGap" w:sz="24" w:space="4" w:color="0070C0"/>
         </w:pBdr>
-        <w:rPr>
-          <w:rFonts w:cstheme="minorHAnsi"/>
-        </w:rPr>
-      </w:pPr>
-    </w:p>
-    <w:p>
-      <w:pPr>
         <w:ind w:left="360"/>
         <w:rPr>
           <w:rFonts w:cstheme="minorHAnsi"/>
@@ -1171,6 +1165,14 @@
           <w:rFonts w:cstheme="minorHAnsi"/>
         </w:rPr>
       </w:pPr>
+    </w:p>
+    <w:p>
+      <w:pPr>
+        <w:ind w:left="360"/>
+        <w:rPr>
+          <w:rFonts w:cstheme="minorHAnsi"/>
+        </w:rPr>
+      </w:pPr>
       <w:r>
         <w:rPr>
           <w:rFonts w:cstheme="minorHAnsi"/>
@@ -1230,353 +1232,6 @@
           <w:rFonts w:cstheme="minorHAnsi"/>
         </w:rPr>
         <w:t>.</w:t>
-      </w:r>
-    </w:p>
-    <w:p>
-      <w:pPr>
-        <w:rPr>
-          <w:rFonts w:cstheme="minorHAnsi"/>
-        </w:rPr>
-      </w:pPr>
-    </w:p>
-    <w:p>
-      <w:pPr>
-        <w:pBdr>
-          <w:top w:val="thinThickThinSmallGap" w:sz="24" w:space="4" w:color="0070C0"/>
-          <w:left w:val="thinThickThinSmallGap" w:sz="24" w:space="4" w:color="0070C0"/>
-          <w:bottom w:val="thinThickThinSmallGap" w:sz="24" w:space="4" w:color="0070C0"/>
-          <w:right w:val="thinThickThinSmallGap" w:sz="24" w:space="4" w:color="0070C0"/>
-        </w:pBdr>
-        <w:rPr>
-          <w:rFonts w:cstheme="minorHAnsi"/>
-        </w:rPr>
-      </w:pPr>
-    </w:p>
-    <w:p>
-      <w:pPr>
-        <w:ind w:left="360"/>
-        <w:rPr>
-          <w:rFonts w:cstheme="minorHAnsi"/>
-        </w:rPr>
-      </w:pPr>
-    </w:p>
-    <w:p>
-      <w:pPr>
-        <w:ind w:left="360"/>
-        <w:rPr>
-          <w:rFonts w:cstheme="minorHAnsi"/>
-        </w:rPr>
-      </w:pPr>
-      <w:r>
-        <w:rPr>
-          <w:rFonts w:cstheme="minorHAnsi"/>
-        </w:rPr>
-        <w:t>e</w:t>
-      </w:r>
-      <w:r>
-        <w:rPr>
-          <w:rFonts w:cstheme="minorHAnsi"/>
-        </w:rPr>
-        <w:t xml:space="preserve">. </w:t>
-      </w:r>
-      <w:r>
-        <w:rPr>
-          <w:rFonts w:cstheme="minorHAnsi"/>
-        </w:rPr>
-        <w:t xml:space="preserve">In the library metaphor, </w:t>
-      </w:r>
-      <w:r>
-        <w:rPr>
-          <w:rFonts w:cstheme="minorHAnsi"/>
-        </w:rPr>
-        <w:t>a process always received a resource that it requested. However, it took longer to receive the resource if it was not in the physical library. Discuss how your metaphor also exhibits this proper</w:t>
-      </w:r>
-      <w:r>
-        <w:rPr>
-          <w:rFonts w:cstheme="minorHAnsi"/>
-        </w:rPr>
-        <w:t>t</w:t>
-      </w:r>
-      <w:r>
-        <w:rPr>
-          <w:rFonts w:cstheme="minorHAnsi"/>
-        </w:rPr>
-        <w:t>y.</w:t>
-      </w:r>
-    </w:p>
-    <w:p>
-      <w:pPr>
-        <w:rPr>
-          <w:rFonts w:cstheme="minorHAnsi"/>
-        </w:rPr>
-      </w:pPr>
-    </w:p>
-    <w:p>
-      <w:pPr>
-        <w:pBdr>
-          <w:top w:val="thinThickThinSmallGap" w:sz="24" w:space="4" w:color="0070C0"/>
-          <w:left w:val="thinThickThinSmallGap" w:sz="24" w:space="4" w:color="0070C0"/>
-          <w:bottom w:val="thinThickThinSmallGap" w:sz="24" w:space="4" w:color="0070C0"/>
-          <w:right w:val="thinThickThinSmallGap" w:sz="24" w:space="4" w:color="0070C0"/>
-        </w:pBdr>
-        <w:rPr>
-          <w:rFonts w:cstheme="minorHAnsi"/>
-        </w:rPr>
-      </w:pPr>
-    </w:p>
-    <w:p>
-      <w:pPr>
-        <w:rPr>
-          <w:rFonts w:cstheme="minorHAnsi"/>
-        </w:rPr>
-      </w:pPr>
-    </w:p>
-    <w:p>
-      <w:pPr>
-        <w:rPr>
-          <w:rFonts w:cstheme="minorHAnsi"/>
-          <w:b/>
-          <w:bCs/>
-          <w:u w:val="single"/>
-        </w:rPr>
-      </w:pPr>
-      <w:r>
-        <w:rPr>
-          <w:rFonts w:cstheme="minorHAnsi"/>
-          <w:b/>
-          <w:bCs/>
-          <w:u w:val="single"/>
-        </w:rPr>
-        <w:t>Logical Memory</w:t>
-      </w:r>
-      <w:r>
-        <w:rPr>
-          <w:rFonts w:cstheme="minorHAnsi"/>
-          <w:b/>
-          <w:bCs/>
-          <w:u w:val="single"/>
-        </w:rPr>
-        <w:t xml:space="preserve"> Structure:</w:t>
-      </w:r>
-    </w:p>
-    <w:p>
-      <w:pPr>
-        <w:rPr>
-          <w:rFonts w:cstheme="minorHAnsi"/>
-        </w:rPr>
-      </w:pPr>
-    </w:p>
-    <w:p>
-      <w:pPr>
-        <w:rPr>
-          <w:rFonts w:cstheme="minorHAnsi"/>
-        </w:rPr>
-      </w:pPr>
-      <w:r>
-        <w:rPr>
-          <w:rFonts w:ascii="Apple Color Emoji" w:hAnsi="Apple Color Emoji" w:cs="Apple Color Emoji"/>
-          <w:sz w:val="32"/>
-          <w:szCs w:val="32"/>
-        </w:rPr>
-        <w:t>🔑</w:t>
-      </w:r>
-      <w:r>
-        <w:rPr>
-          <w:rFonts w:cstheme="minorHAnsi"/>
-        </w:rPr>
-        <w:t xml:space="preserve"> </w:t>
-      </w:r>
-      <w:r>
-        <w:rPr>
-          <w:rFonts w:cstheme="minorHAnsi"/>
-        </w:rPr>
-        <w:t>2</w:t>
-      </w:r>
-      <w:r>
-        <w:rPr>
-          <w:rFonts w:cstheme="minorHAnsi"/>
-        </w:rPr>
-        <w:t xml:space="preserve">. The </w:t>
-      </w:r>
-      <w:r>
-        <w:rPr>
-          <w:rFonts w:cstheme="minorHAnsi"/>
-        </w:rPr>
-        <w:t xml:space="preserve">maximum </w:t>
-      </w:r>
-      <w:r>
-        <w:rPr>
-          <w:rFonts w:cstheme="minorHAnsi"/>
-        </w:rPr>
-        <w:t xml:space="preserve">size of </w:t>
-      </w:r>
-      <w:r>
-        <w:rPr>
-          <w:rFonts w:cstheme="minorHAnsi"/>
-        </w:rPr>
-        <w:t xml:space="preserve">a </w:t>
-      </w:r>
-      <w:r>
-        <w:rPr>
-          <w:rFonts w:cstheme="minorHAnsi"/>
-        </w:rPr>
-        <w:t>memory (</w:t>
-      </w:r>
-      <w:proofErr w:type="gramStart"/>
-      <w:r>
-        <w:rPr>
-          <w:rFonts w:cstheme="minorHAnsi"/>
-        </w:rPr>
-        <w:t>i.e.</w:t>
-      </w:r>
-      <w:proofErr w:type="gramEnd"/>
-      <w:r>
-        <w:rPr>
-          <w:rFonts w:cstheme="minorHAnsi"/>
-        </w:rPr>
-        <w:t xml:space="preserve"> the size of </w:t>
-      </w:r>
-      <w:r>
-        <w:rPr>
-          <w:rFonts w:cstheme="minorHAnsi"/>
-        </w:rPr>
-        <w:t>its</w:t>
-      </w:r>
-      <w:r>
-        <w:rPr>
-          <w:rFonts w:cstheme="minorHAnsi"/>
-        </w:rPr>
-        <w:t xml:space="preserve"> address space) is determined by the number of bits used for the memory addresses.  For example, in the K&amp;S the memory addresses were 5 bits each.  Thus, the K&amp;S had a </w:t>
-      </w:r>
-      <w:r>
-        <w:rPr>
-          <w:rFonts w:cstheme="minorHAnsi"/>
-        </w:rPr>
-        <w:t>5-bit</w:t>
-      </w:r>
-      <w:r>
-        <w:rPr>
-          <w:rFonts w:cstheme="minorHAnsi"/>
-        </w:rPr>
-        <w:t xml:space="preserve"> </w:t>
-      </w:r>
-      <w:r>
-        <w:rPr>
-          <w:rFonts w:cstheme="minorHAnsi"/>
-        </w:rPr>
-        <w:t>address space meaning it could address 2</w:t>
-      </w:r>
-      <w:r>
-        <w:rPr>
-          <w:rFonts w:cstheme="minorHAnsi"/>
-          <w:vertAlign w:val="superscript"/>
-        </w:rPr>
-        <w:t>5</w:t>
-      </w:r>
-      <w:r>
-        <w:rPr>
-          <w:rFonts w:cstheme="minorHAnsi"/>
-        </w:rPr>
-        <w:t xml:space="preserve"> = 32 different memory locations. </w:t>
-      </w:r>
-      <w:r>
-        <w:rPr>
-          <w:rFonts w:cstheme="minorHAnsi"/>
-        </w:rPr>
-        <w:t xml:space="preserve"> In real machines, memory addresses use many more bits.</w:t>
-      </w:r>
-    </w:p>
-    <w:p>
-      <w:pPr>
-        <w:rPr>
-          <w:rFonts w:cstheme="minorHAnsi"/>
-        </w:rPr>
-      </w:pPr>
-    </w:p>
-    <w:p>
-      <w:pPr>
-        <w:ind w:left="360"/>
-        <w:rPr>
-          <w:rFonts w:cstheme="minorHAnsi"/>
-        </w:rPr>
-      </w:pPr>
-      <w:r>
-        <w:rPr>
-          <w:rFonts w:cstheme="minorHAnsi"/>
-        </w:rPr>
-        <w:t xml:space="preserve">a. Early personal computers </w:t>
-      </w:r>
-      <w:r>
-        <w:rPr>
-          <w:rFonts w:cstheme="minorHAnsi"/>
-        </w:rPr>
-        <w:t xml:space="preserve">based on the Intel 8086 processor </w:t>
-      </w:r>
-      <w:r>
-        <w:rPr>
-          <w:rFonts w:cstheme="minorHAnsi"/>
-        </w:rPr>
-        <w:t>used 20</w:t>
-      </w:r>
-      <w:r>
-        <w:rPr>
-          <w:rFonts w:cstheme="minorHAnsi"/>
-        </w:rPr>
-        <w:t xml:space="preserve"> </w:t>
-      </w:r>
-      <w:r>
-        <w:rPr>
-          <w:rFonts w:cstheme="minorHAnsi"/>
-        </w:rPr>
-        <w:t xml:space="preserve">bits for </w:t>
-      </w:r>
-      <w:r>
-        <w:rPr>
-          <w:rFonts w:cstheme="minorHAnsi"/>
-        </w:rPr>
-        <w:t xml:space="preserve">its physical </w:t>
-      </w:r>
-      <w:r>
-        <w:rPr>
-          <w:rFonts w:cstheme="minorHAnsi"/>
-        </w:rPr>
-        <w:t>memory addresses</w:t>
-      </w:r>
-      <w:r>
-        <w:rPr>
-          <w:rFonts w:cstheme="minorHAnsi"/>
-        </w:rPr>
-        <w:t>.</w:t>
-      </w:r>
-    </w:p>
-    <w:p>
-      <w:pPr>
-        <w:ind w:left="360"/>
-        <w:rPr>
-          <w:rFonts w:cstheme="minorHAnsi"/>
-        </w:rPr>
-      </w:pPr>
-    </w:p>
-    <w:p>
-      <w:pPr>
-        <w:ind w:left="720"/>
-        <w:rPr>
-          <w:rFonts w:cstheme="minorHAnsi"/>
-        </w:rPr>
-      </w:pPr>
-      <w:proofErr w:type="spellStart"/>
-      <w:r>
-        <w:rPr>
-          <w:rFonts w:cstheme="minorHAnsi"/>
-        </w:rPr>
-        <w:t>i</w:t>
-      </w:r>
-      <w:proofErr w:type="spellEnd"/>
-      <w:r>
-        <w:rPr>
-          <w:rFonts w:cstheme="minorHAnsi"/>
-        </w:rPr>
-        <w:t>. How many different physical memory locations could be addressed by the 8086 processor?</w:t>
       </w:r>
     </w:p>
     <w:p>
@@ -1595,6 +1250,355 @@
           <w:right w:val="thinThickThinSmallGap" w:sz="24" w:space="4" w:color="0070C0"/>
         </w:pBdr>
         <w:ind w:left="360"/>
+        <w:rPr>
+          <w:rFonts w:cstheme="minorHAnsi"/>
+        </w:rPr>
+      </w:pPr>
+    </w:p>
+    <w:p>
+      <w:pPr>
+        <w:ind w:left="360"/>
+        <w:rPr>
+          <w:rFonts w:cstheme="minorHAnsi"/>
+        </w:rPr>
+      </w:pPr>
+    </w:p>
+    <w:p>
+      <w:pPr>
+        <w:ind w:left="360"/>
+        <w:rPr>
+          <w:rFonts w:cstheme="minorHAnsi"/>
+        </w:rPr>
+      </w:pPr>
+      <w:r>
+        <w:rPr>
+          <w:rFonts w:cstheme="minorHAnsi"/>
+        </w:rPr>
+        <w:t>e</w:t>
+      </w:r>
+      <w:r>
+        <w:rPr>
+          <w:rFonts w:cstheme="minorHAnsi"/>
+        </w:rPr>
+        <w:t xml:space="preserve">. </w:t>
+      </w:r>
+      <w:r>
+        <w:rPr>
+          <w:rFonts w:cstheme="minorHAnsi"/>
+        </w:rPr>
+        <w:t xml:space="preserve">In the library metaphor, </w:t>
+      </w:r>
+      <w:r>
+        <w:rPr>
+          <w:rFonts w:cstheme="minorHAnsi"/>
+        </w:rPr>
+        <w:t>a process always received a resource that it requested. However, it took longer to receive the resource if it was not in the physical library. Discuss how your metaphor also exhibits this proper</w:t>
+      </w:r>
+      <w:r>
+        <w:rPr>
+          <w:rFonts w:cstheme="minorHAnsi"/>
+        </w:rPr>
+        <w:t>t</w:t>
+      </w:r>
+      <w:r>
+        <w:rPr>
+          <w:rFonts w:cstheme="minorHAnsi"/>
+        </w:rPr>
+        <w:t>y.</w:t>
+      </w:r>
+    </w:p>
+    <w:p>
+      <w:pPr>
+        <w:rPr>
+          <w:rFonts w:cstheme="minorHAnsi"/>
+        </w:rPr>
+      </w:pPr>
+    </w:p>
+    <w:p>
+      <w:pPr>
+        <w:pBdr>
+          <w:top w:val="thinThickThinSmallGap" w:sz="24" w:space="4" w:color="0070C0"/>
+          <w:left w:val="thinThickThinSmallGap" w:sz="24" w:space="4" w:color="0070C0"/>
+          <w:bottom w:val="thinThickThinSmallGap" w:sz="24" w:space="4" w:color="0070C0"/>
+          <w:right w:val="thinThickThinSmallGap" w:sz="24" w:space="4" w:color="0070C0"/>
+        </w:pBdr>
+        <w:ind w:left="360"/>
+        <w:rPr>
+          <w:rFonts w:cstheme="minorHAnsi"/>
+        </w:rPr>
+      </w:pPr>
+    </w:p>
+    <w:p>
+      <w:pPr>
+        <w:rPr>
+          <w:rFonts w:cstheme="minorHAnsi"/>
+        </w:rPr>
+      </w:pPr>
+    </w:p>
+    <w:p>
+      <w:pPr>
+        <w:rPr>
+          <w:rFonts w:cstheme="minorHAnsi"/>
+          <w:b/>
+          <w:bCs/>
+          <w:u w:val="single"/>
+        </w:rPr>
+      </w:pPr>
+      <w:r>
+        <w:rPr>
+          <w:rFonts w:cstheme="minorHAnsi"/>
+          <w:b/>
+          <w:bCs/>
+          <w:u w:val="single"/>
+        </w:rPr>
+        <w:t>Logical Memory</w:t>
+      </w:r>
+      <w:r>
+        <w:rPr>
+          <w:rFonts w:cstheme="minorHAnsi"/>
+          <w:b/>
+          <w:bCs/>
+          <w:u w:val="single"/>
+        </w:rPr>
+        <w:t xml:space="preserve"> Structure:</w:t>
+      </w:r>
+    </w:p>
+    <w:p>
+      <w:pPr>
+        <w:rPr>
+          <w:rFonts w:cstheme="minorHAnsi"/>
+        </w:rPr>
+      </w:pPr>
+    </w:p>
+    <w:p>
+      <w:pPr>
+        <w:rPr>
+          <w:rFonts w:cstheme="minorHAnsi"/>
+        </w:rPr>
+      </w:pPr>
+      <w:r>
+        <w:rPr>
+          <w:rFonts w:ascii="Apple Color Emoji" w:hAnsi="Apple Color Emoji" w:cs="Apple Color Emoji"/>
+          <w:sz w:val="32"/>
+          <w:szCs w:val="32"/>
+        </w:rPr>
+        <w:t>🔑</w:t>
+      </w:r>
+      <w:r>
+        <w:rPr>
+          <w:rFonts w:cstheme="minorHAnsi"/>
+        </w:rPr>
+        <w:t xml:space="preserve"> </w:t>
+      </w:r>
+      <w:r>
+        <w:rPr>
+          <w:rFonts w:cstheme="minorHAnsi"/>
+        </w:rPr>
+        <w:t>2</w:t>
+      </w:r>
+      <w:r>
+        <w:rPr>
+          <w:rFonts w:cstheme="minorHAnsi"/>
+        </w:rPr>
+        <w:t xml:space="preserve">. The </w:t>
+      </w:r>
+      <w:r>
+        <w:rPr>
+          <w:rFonts w:cstheme="minorHAnsi"/>
+        </w:rPr>
+        <w:t xml:space="preserve">maximum </w:t>
+      </w:r>
+      <w:r>
+        <w:rPr>
+          <w:rFonts w:cstheme="minorHAnsi"/>
+        </w:rPr>
+        <w:t xml:space="preserve">size of </w:t>
+      </w:r>
+      <w:r>
+        <w:rPr>
+          <w:rFonts w:cstheme="minorHAnsi"/>
+        </w:rPr>
+        <w:t xml:space="preserve">a </w:t>
+      </w:r>
+      <w:r>
+        <w:rPr>
+          <w:rFonts w:cstheme="minorHAnsi"/>
+        </w:rPr>
+        <w:t>memory (</w:t>
+      </w:r>
+      <w:proofErr w:type="gramStart"/>
+      <w:r>
+        <w:rPr>
+          <w:rFonts w:cstheme="minorHAnsi"/>
+        </w:rPr>
+        <w:t>i.e.</w:t>
+      </w:r>
+      <w:proofErr w:type="gramEnd"/>
+      <w:r>
+        <w:rPr>
+          <w:rFonts w:cstheme="minorHAnsi"/>
+        </w:rPr>
+        <w:t xml:space="preserve"> the size of </w:t>
+      </w:r>
+      <w:r>
+        <w:rPr>
+          <w:rFonts w:cstheme="minorHAnsi"/>
+        </w:rPr>
+        <w:t>its</w:t>
+      </w:r>
+      <w:r>
+        <w:rPr>
+          <w:rFonts w:cstheme="minorHAnsi"/>
+        </w:rPr>
+        <w:t xml:space="preserve"> address space) is determined by the number of bits used for the memory addresses.  For example, in the K&amp;S the memory addresses were 5 bits each.  Thus, the K&amp;S had a </w:t>
+      </w:r>
+      <w:r>
+        <w:rPr>
+          <w:rFonts w:cstheme="minorHAnsi"/>
+        </w:rPr>
+        <w:t>5-bit</w:t>
+      </w:r>
+      <w:r>
+        <w:rPr>
+          <w:rFonts w:cstheme="minorHAnsi"/>
+        </w:rPr>
+        <w:t xml:space="preserve"> </w:t>
+      </w:r>
+      <w:r>
+        <w:rPr>
+          <w:rFonts w:cstheme="minorHAnsi"/>
+        </w:rPr>
+        <w:t>address space meaning it could address 2</w:t>
+      </w:r>
+      <w:r>
+        <w:rPr>
+          <w:rFonts w:cstheme="minorHAnsi"/>
+          <w:vertAlign w:val="superscript"/>
+        </w:rPr>
+        <w:t>5</w:t>
+      </w:r>
+      <w:r>
+        <w:rPr>
+          <w:rFonts w:cstheme="minorHAnsi"/>
+        </w:rPr>
+        <w:t xml:space="preserve"> = 32 different memory locations. </w:t>
+      </w:r>
+      <w:r>
+        <w:rPr>
+          <w:rFonts w:cstheme="minorHAnsi"/>
+        </w:rPr>
+        <w:t xml:space="preserve"> In real machines, memory addresses use many more bits.</w:t>
+      </w:r>
+    </w:p>
+    <w:p>
+      <w:pPr>
+        <w:rPr>
+          <w:rFonts w:cstheme="minorHAnsi"/>
+        </w:rPr>
+      </w:pPr>
+    </w:p>
+    <w:p>
+      <w:pPr>
+        <w:ind w:left="360"/>
+        <w:rPr>
+          <w:rFonts w:cstheme="minorHAnsi"/>
+        </w:rPr>
+      </w:pPr>
+      <w:r>
+        <w:rPr>
+          <w:rFonts w:cstheme="minorHAnsi"/>
+        </w:rPr>
+        <w:t xml:space="preserve">a. Early personal computers </w:t>
+      </w:r>
+      <w:r>
+        <w:rPr>
+          <w:rFonts w:cstheme="minorHAnsi"/>
+        </w:rPr>
+        <w:t xml:space="preserve">based on the Intel 8086 processor </w:t>
+      </w:r>
+      <w:r>
+        <w:rPr>
+          <w:rFonts w:cstheme="minorHAnsi"/>
+        </w:rPr>
+        <w:t>used 20</w:t>
+      </w:r>
+      <w:r>
+        <w:rPr>
+          <w:rFonts w:cstheme="minorHAnsi"/>
+        </w:rPr>
+        <w:t xml:space="preserve"> </w:t>
+      </w:r>
+      <w:r>
+        <w:rPr>
+          <w:rFonts w:cstheme="minorHAnsi"/>
+        </w:rPr>
+        <w:t xml:space="preserve">bits for </w:t>
+      </w:r>
+      <w:r>
+        <w:rPr>
+          <w:rFonts w:cstheme="minorHAnsi"/>
+        </w:rPr>
+        <w:t xml:space="preserve">its physical </w:t>
+      </w:r>
+      <w:r>
+        <w:rPr>
+          <w:rFonts w:cstheme="minorHAnsi"/>
+        </w:rPr>
+        <w:t>memory addresses</w:t>
+      </w:r>
+      <w:r>
+        <w:rPr>
+          <w:rFonts w:cstheme="minorHAnsi"/>
+        </w:rPr>
+        <w:t>.</w:t>
+      </w:r>
+    </w:p>
+    <w:p>
+      <w:pPr>
+        <w:ind w:left="360"/>
+        <w:rPr>
+          <w:rFonts w:cstheme="minorHAnsi"/>
+        </w:rPr>
+      </w:pPr>
+    </w:p>
+    <w:p>
+      <w:pPr>
+        <w:ind w:left="720"/>
+        <w:rPr>
+          <w:rFonts w:cstheme="minorHAnsi"/>
+        </w:rPr>
+      </w:pPr>
+      <w:proofErr w:type="spellStart"/>
+      <w:r>
+        <w:rPr>
+          <w:rFonts w:cstheme="minorHAnsi"/>
+        </w:rPr>
+        <w:t>i</w:t>
+      </w:r>
+      <w:proofErr w:type="spellEnd"/>
+      <w:r>
+        <w:rPr>
+          <w:rFonts w:cstheme="minorHAnsi"/>
+        </w:rPr>
+        <w:t>. How many different physical memory locations could be addressed by the 8086 processor?</w:t>
+      </w:r>
+    </w:p>
+    <w:p>
+      <w:pPr>
+        <w:rPr>
+          <w:rFonts w:cstheme="minorHAnsi"/>
+        </w:rPr>
+      </w:pPr>
+    </w:p>
+    <w:p>
+      <w:pPr>
+        <w:pBdr>
+          <w:top w:val="thinThickThinSmallGap" w:sz="24" w:space="4" w:color="0070C0"/>
+          <w:left w:val="thinThickThinSmallGap" w:sz="24" w:space="4" w:color="0070C0"/>
+          <w:bottom w:val="thinThickThinSmallGap" w:sz="24" w:space="4" w:color="0070C0"/>
+          <w:right w:val="thinThickThinSmallGap" w:sz="24" w:space="4" w:color="0070C0"/>
+        </w:pBdr>
+        <w:ind w:left="720"/>
         <w:rPr>
           <w:rFonts w:cstheme="minorHAnsi"/>
         </w:rPr>
@@ -3941,7 +3945,31 @@
         <w:rPr>
           <w:rFonts w:cstheme="minorHAnsi"/>
         </w:rPr>
-        <w:t xml:space="preserve"> of </w:t>
+        <w:t xml:space="preserve"> </w:t>
+      </w:r>
+      <w:r>
+        <w:rPr>
+          <w:rFonts w:cstheme="minorHAnsi"/>
+        </w:rPr>
+        <w:t xml:space="preserve">(from </w:t>
+      </w:r>
+      <w:r>
+        <w:rPr>
+          <w:rFonts w:cstheme="minorHAnsi"/>
+        </w:rPr>
+        <w:t>4:47</w:t>
+      </w:r>
+      <w:r>
+        <w:rPr>
+          <w:rFonts w:cstheme="minorHAnsi"/>
+        </w:rPr>
+        <w:t xml:space="preserve"> on) </w:t>
+      </w:r>
+      <w:r>
+        <w:rPr>
+          <w:rFonts w:cstheme="minorHAnsi"/>
+        </w:rPr>
+        <w:t xml:space="preserve">of </w:t>
       </w:r>
       <w:r>
         <w:rPr>
@@ -3973,20 +4001,14 @@
         <w:rPr>
           <w:rFonts w:cstheme="minorHAnsi"/>
         </w:rPr>
+        <w:lastRenderedPageBreak/>
         <w:t>logical</w:t>
       </w:r>
       <w:r>
         <w:rPr>
           <w:rFonts w:cstheme="minorHAnsi"/>
         </w:rPr>
-        <w:t xml:space="preserve"> </w:t>
-      </w:r>
-      <w:r>
-        <w:rPr>
-          <w:rFonts w:cstheme="minorHAnsi"/>
-        </w:rPr>
-        <w:lastRenderedPageBreak/>
-        <w:t>memory</w:t>
+        <w:t xml:space="preserve"> memory</w:t>
       </w:r>
       <w:r>
         <w:rPr>

</xml_diff>